<commit_message>
added some formatting for mobile
</commit_message>
<xml_diff>
--- a/nannyinfo.docx
+++ b/nannyinfo.docx
@@ -4,27 +4,27 @@
   <w:body>
     <w:p>
       <w:r>
-        <w:t>This morning, Joey woke up at 12:00 AM.</w:t>
+        <w:t>This morning, Joey woke up at 07:00 AM.</w:t>
       </w:r>
     </w:p>
     <w:p>
       <w:r>
-        <w:t>Her first nap should be at 12:00 AM.</w:t>
+        <w:t>Her first nap should be at 09:00 AM.</w:t>
       </w:r>
     </w:p>
     <w:p>
       <w:r>
-        <w:t>For lunch today, we have A.</w:t>
+        <w:t>For lunch today, we have Cherries.</w:t>
       </w:r>
     </w:p>
     <w:p>
       <w:r>
-        <w:t>For dinner today, we have B.</w:t>
+        <w:t>For dinner today, we have Berries.</w:t>
       </w:r>
     </w:p>
     <w:p>
       <w:r>
-        <w:t>As a reminder C.</w:t>
+        <w:t>As a reminder Don’t mess up.</w:t>
       </w:r>
     </w:p>
     <w:sectPr>

</xml_diff>

<commit_message>
results now recording to weeklyinput.xlsx file
</commit_message>
<xml_diff>
--- a/nannyinfo.docx
+++ b/nannyinfo.docx
@@ -4,27 +4,27 @@
   <w:body>
     <w:p>
       <w:r>
-        <w:t>This morning, Joey woke up at 07:00 AM.</w:t>
+        <w:t>This morning, Joey woke up at 10:34 AM.</w:t>
       </w:r>
     </w:p>
     <w:p>
       <w:r>
-        <w:t>Her first nap should be at 09:00 AM.</w:t>
+        <w:t>Her first nap should be at 10:34 AM.</w:t>
       </w:r>
     </w:p>
     <w:p>
       <w:r>
-        <w:t>For lunch today, we have Cherries.</w:t>
+        <w:t>For lunch today, we have Dhbdvdbd.</w:t>
       </w:r>
     </w:p>
     <w:p>
       <w:r>
-        <w:t>For dinner today, we have Berries.</w:t>
+        <w:t>For dinner today, we have Sbn end.</w:t>
       </w:r>
     </w:p>
     <w:p>
       <w:r>
-        <w:t>As a reminder Don’t mess up.</w:t>
+        <w:t>As a reminder Dbnejdbcf.</w:t>
       </w:r>
     </w:p>
     <w:sectPr>

</xml_diff>